<commit_message>
Few small updates including CV stuff
</commit_message>
<xml_diff>
--- a/assets/John Rock CV.docx
+++ b/assets/John Rock CV.docx
@@ -307,16 +307,7 @@
           <w:rFonts w:cs="Calibri"/>
           <w:color w:val="000000"/>
         </w:rPr>
-        <w:t>. I have shown myself to be self-motivated, committed and determined in achieving my goals</w:t>
-      </w:r>
-      <w:bookmarkStart w:id="0" w:name="_GoBack"/>
-      <w:bookmarkEnd w:id="0"/>
-      <w:r>
-        <w:rPr>
-          <w:rFonts w:cs="Calibri"/>
-          <w:color w:val="000000"/>
-        </w:rPr>
-        <w:t xml:space="preserve">. I have also demonstrated negotiation and organisation skills, a sense of responsibility and my capacity to work hard under pressure. </w:t>
+        <w:t xml:space="preserve">. I have shown myself to be self-motivated, committed and determined in achieving my goals. I have also demonstrated negotiation and organisation skills, a sense of responsibility and my capacity to work hard under pressure. </w:t>
       </w:r>
       <w:r>
         <w:rPr>
@@ -1251,6 +1242,700 @@
     </w:p>
     <w:p>
       <w:pPr>
+        <w:spacing w:after="0" w:line="240" w:lineRule="auto"/>
+        <w:rPr>
+          <w:rFonts w:cs="Arial"/>
+          <w:szCs w:val="20"/>
+        </w:rPr>
+      </w:pPr>
+      <w:r>
+        <w:rPr>
+          <w:rFonts w:cs="Arial"/>
+          <w:szCs w:val="20"/>
+        </w:rPr>
+        <w:br w:type="page"/>
+      </w:r>
+    </w:p>
+    <w:p>
+      <w:pPr>
+        <w:widowControl w:val="0"/>
+        <w:autoSpaceDE w:val="0"/>
+        <w:autoSpaceDN w:val="0"/>
+        <w:adjustRightInd w:val="0"/>
+        <w:spacing w:after="0" w:line="240" w:lineRule="auto"/>
+        <w:jc w:val="both"/>
+        <w:rPr>
+          <w:rFonts w:cs="Arial"/>
+          <w:b/>
+          <w:bCs/>
+          <w:szCs w:val="20"/>
+        </w:rPr>
+      </w:pPr>
+      <w:r>
+        <w:rPr>
+          <w:rFonts w:cs="Arial"/>
+          <w:b/>
+          <w:bCs/>
+          <w:szCs w:val="20"/>
+        </w:rPr>
+        <w:lastRenderedPageBreak/>
+        <w:t>October 2018 – May 2019</w:t>
+      </w:r>
+      <w:r>
+        <w:rPr>
+          <w:rFonts w:cs="Arial"/>
+          <w:b/>
+          <w:bCs/>
+          <w:szCs w:val="20"/>
+        </w:rPr>
+        <w:tab/>
+      </w:r>
+      <w:r>
+        <w:rPr>
+          <w:rFonts w:cs="Arial"/>
+          <w:b/>
+          <w:bCs/>
+          <w:szCs w:val="20"/>
+        </w:rPr>
+        <w:t>ALT-F4 – Programmer</w:t>
+      </w:r>
+    </w:p>
+    <w:p>
+      <w:pPr>
+        <w:widowControl w:val="0"/>
+        <w:autoSpaceDE w:val="0"/>
+        <w:autoSpaceDN w:val="0"/>
+        <w:adjustRightInd w:val="0"/>
+        <w:spacing w:after="0" w:line="240" w:lineRule="auto"/>
+        <w:jc w:val="both"/>
+        <w:rPr>
+          <w:rFonts w:cs="Arial"/>
+          <w:b/>
+          <w:bCs/>
+          <w:sz w:val="20"/>
+          <w:szCs w:val="20"/>
+        </w:rPr>
+      </w:pPr>
+      <w:r>
+        <w:rPr>
+          <w:rFonts w:cs="Arial"/>
+          <w:b/>
+          <w:sz w:val="20"/>
+          <w:szCs w:val="20"/>
+        </w:rPr>
+        <w:tab/>
+      </w:r>
+      <w:r>
+        <w:rPr>
+          <w:rFonts w:cs="Arial"/>
+          <w:i/>
+          <w:sz w:val="20"/>
+          <w:szCs w:val="20"/>
+        </w:rPr>
+        <w:tab/>
+      </w:r>
+      <w:r>
+        <w:rPr>
+          <w:rFonts w:cs="Arial"/>
+          <w:i/>
+          <w:sz w:val="20"/>
+          <w:szCs w:val="20"/>
+        </w:rPr>
+        <w:tab/>
+      </w:r>
+      <w:r>
+        <w:rPr>
+          <w:rFonts w:cs="Arial"/>
+          <w:i/>
+          <w:sz w:val="20"/>
+          <w:szCs w:val="20"/>
+        </w:rPr>
+        <w:tab/>
+      </w:r>
+    </w:p>
+    <w:p>
+      <w:pPr>
+        <w:widowControl w:val="0"/>
+        <w:autoSpaceDE w:val="0"/>
+        <w:autoSpaceDN w:val="0"/>
+        <w:adjustRightInd w:val="0"/>
+        <w:spacing w:after="0" w:line="240" w:lineRule="auto"/>
+        <w:jc w:val="both"/>
+        <w:rPr>
+          <w:rFonts w:cs="Arial"/>
+          <w:i/>
+          <w:szCs w:val="20"/>
+        </w:rPr>
+      </w:pPr>
+      <w:r>
+        <w:rPr>
+          <w:rFonts w:cs="Arial"/>
+          <w:i/>
+          <w:szCs w:val="20"/>
+        </w:rPr>
+        <w:t>Outline</w:t>
+      </w:r>
+    </w:p>
+    <w:p>
+      <w:pPr>
+        <w:widowControl w:val="0"/>
+        <w:autoSpaceDE w:val="0"/>
+        <w:autoSpaceDN w:val="0"/>
+        <w:adjustRightInd w:val="0"/>
+        <w:spacing w:after="0" w:line="240" w:lineRule="auto"/>
+        <w:jc w:val="both"/>
+        <w:rPr>
+          <w:rFonts w:cs="Arial"/>
+          <w:szCs w:val="20"/>
+        </w:rPr>
+      </w:pPr>
+      <w:r>
+        <w:rPr>
+          <w:rFonts w:cs="Arial"/>
+          <w:szCs w:val="20"/>
+        </w:rPr>
+        <w:t>A final year project created by a small 5 person team shows games can be made even with limited artistic experience.</w:t>
+      </w:r>
+    </w:p>
+    <w:p>
+      <w:pPr>
+        <w:widowControl w:val="0"/>
+        <w:autoSpaceDE w:val="0"/>
+        <w:autoSpaceDN w:val="0"/>
+        <w:adjustRightInd w:val="0"/>
+        <w:spacing w:after="0" w:line="240" w:lineRule="auto"/>
+        <w:jc w:val="both"/>
+        <w:rPr>
+          <w:rFonts w:cs="Arial"/>
+          <w:szCs w:val="20"/>
+        </w:rPr>
+      </w:pPr>
+    </w:p>
+    <w:p>
+      <w:pPr>
+        <w:widowControl w:val="0"/>
+        <w:autoSpaceDE w:val="0"/>
+        <w:autoSpaceDN w:val="0"/>
+        <w:adjustRightInd w:val="0"/>
+        <w:spacing w:after="0" w:line="240" w:lineRule="auto"/>
+        <w:jc w:val="both"/>
+        <w:rPr>
+          <w:rFonts w:cs="Arial"/>
+          <w:i/>
+          <w:szCs w:val="20"/>
+        </w:rPr>
+      </w:pPr>
+      <w:r>
+        <w:rPr>
+          <w:rFonts w:cs="Arial"/>
+          <w:i/>
+          <w:szCs w:val="20"/>
+        </w:rPr>
+        <w:t>Key r</w:t>
+      </w:r>
+      <w:r>
+        <w:rPr>
+          <w:rFonts w:cs="Arial"/>
+          <w:i/>
+          <w:szCs w:val="20"/>
+        </w:rPr>
+        <w:t>esponsibilities</w:t>
+      </w:r>
+    </w:p>
+    <w:p>
+      <w:pPr>
+        <w:widowControl w:val="0"/>
+        <w:numPr>
+          <w:ilvl w:val="0"/>
+          <w:numId w:val="1"/>
+        </w:numPr>
+        <w:autoSpaceDE w:val="0"/>
+        <w:autoSpaceDN w:val="0"/>
+        <w:adjustRightInd w:val="0"/>
+        <w:spacing w:after="0" w:line="240" w:lineRule="auto"/>
+        <w:jc w:val="both"/>
+        <w:rPr>
+          <w:rFonts w:cs="Arial"/>
+          <w:szCs w:val="20"/>
+        </w:rPr>
+      </w:pPr>
+      <w:r>
+        <w:rPr>
+          <w:rFonts w:cs="Arial"/>
+          <w:szCs w:val="20"/>
+        </w:rPr>
+        <w:t>Acting as scrum leader I was responsible for keeping the team together and organized as well as updating Trello and logging team inputs.</w:t>
+      </w:r>
+    </w:p>
+    <w:p>
+      <w:pPr>
+        <w:widowControl w:val="0"/>
+        <w:numPr>
+          <w:ilvl w:val="0"/>
+          <w:numId w:val="1"/>
+        </w:numPr>
+        <w:autoSpaceDE w:val="0"/>
+        <w:autoSpaceDN w:val="0"/>
+        <w:adjustRightInd w:val="0"/>
+        <w:spacing w:after="0" w:line="240" w:lineRule="auto"/>
+        <w:jc w:val="both"/>
+        <w:rPr>
+          <w:rFonts w:cs="Arial"/>
+          <w:szCs w:val="20"/>
+        </w:rPr>
+      </w:pPr>
+      <w:r>
+        <w:rPr>
+          <w:rFonts w:cs="Arial"/>
+          <w:szCs w:val="20"/>
+        </w:rPr>
+        <w:t>Implementing and balancing gamep</w:t>
+      </w:r>
+      <w:r>
+        <w:rPr>
+          <w:rFonts w:cs="Arial"/>
+          <w:szCs w:val="20"/>
+        </w:rPr>
+        <w:t>lay mechanics such as abilities, dialogue systems and post processing effects.</w:t>
+      </w:r>
+    </w:p>
+    <w:p>
+      <w:pPr>
+        <w:widowControl w:val="0"/>
+        <w:numPr>
+          <w:ilvl w:val="0"/>
+          <w:numId w:val="1"/>
+        </w:numPr>
+        <w:autoSpaceDE w:val="0"/>
+        <w:autoSpaceDN w:val="0"/>
+        <w:adjustRightInd w:val="0"/>
+        <w:spacing w:after="0" w:line="240" w:lineRule="auto"/>
+        <w:jc w:val="both"/>
+        <w:rPr>
+          <w:rFonts w:cs="Arial"/>
+          <w:szCs w:val="20"/>
+        </w:rPr>
+      </w:pPr>
+      <w:r>
+        <w:rPr>
+          <w:rFonts w:cs="Arial"/>
+          <w:szCs w:val="20"/>
+        </w:rPr>
+        <w:t xml:space="preserve">Assisting designers in implementing </w:t>
+      </w:r>
+      <w:r>
+        <w:rPr>
+          <w:rFonts w:cs="Arial"/>
+          <w:szCs w:val="20"/>
+        </w:rPr>
+        <w:t>interactive environment pieces efficiently.</w:t>
+      </w:r>
+    </w:p>
+    <w:p>
+      <w:pPr>
+        <w:widowControl w:val="0"/>
+        <w:numPr>
+          <w:ilvl w:val="0"/>
+          <w:numId w:val="1"/>
+        </w:numPr>
+        <w:autoSpaceDE w:val="0"/>
+        <w:autoSpaceDN w:val="0"/>
+        <w:adjustRightInd w:val="0"/>
+        <w:spacing w:after="0" w:line="240" w:lineRule="auto"/>
+        <w:jc w:val="both"/>
+        <w:rPr>
+          <w:rFonts w:cs="Arial"/>
+          <w:szCs w:val="20"/>
+        </w:rPr>
+      </w:pPr>
+      <w:r>
+        <w:rPr>
+          <w:rFonts w:cs="Arial"/>
+          <w:szCs w:val="20"/>
+        </w:rPr>
+        <w:t>Attend daily standup meetings, using agile and scrum to iteratively build on an original prototype game.</w:t>
+      </w:r>
+    </w:p>
+    <w:p>
+      <w:pPr>
+        <w:widowControl w:val="0"/>
+        <w:numPr>
+          <w:ilvl w:val="0"/>
+          <w:numId w:val="1"/>
+        </w:numPr>
+        <w:autoSpaceDE w:val="0"/>
+        <w:autoSpaceDN w:val="0"/>
+        <w:adjustRightInd w:val="0"/>
+        <w:spacing w:after="0" w:line="240" w:lineRule="auto"/>
+        <w:jc w:val="both"/>
+        <w:rPr>
+          <w:rFonts w:cs="Arial"/>
+          <w:szCs w:val="20"/>
+        </w:rPr>
+      </w:pPr>
+      <w:r>
+        <w:rPr>
+          <w:rFonts w:cs="Arial"/>
+          <w:szCs w:val="20"/>
+        </w:rPr>
+        <w:t>Supporting all other team roles in what they are doing as the engine specialist.</w:t>
+      </w:r>
+    </w:p>
+    <w:p>
+      <w:pPr>
+        <w:widowControl w:val="0"/>
+        <w:autoSpaceDE w:val="0"/>
+        <w:autoSpaceDN w:val="0"/>
+        <w:adjustRightInd w:val="0"/>
+        <w:spacing w:after="0" w:line="240" w:lineRule="auto"/>
+        <w:jc w:val="both"/>
+        <w:rPr>
+          <w:rFonts w:cs="Arial"/>
+          <w:b/>
+          <w:bCs/>
+          <w:szCs w:val="20"/>
+        </w:rPr>
+      </w:pPr>
+    </w:p>
+    <w:p>
+      <w:pPr>
+        <w:widowControl w:val="0"/>
+        <w:autoSpaceDE w:val="0"/>
+        <w:autoSpaceDN w:val="0"/>
+        <w:adjustRightInd w:val="0"/>
+        <w:spacing w:after="0" w:line="240" w:lineRule="auto"/>
+        <w:jc w:val="both"/>
+        <w:rPr>
+          <w:rFonts w:cs="Arial"/>
+          <w:b/>
+          <w:bCs/>
+          <w:szCs w:val="20"/>
+        </w:rPr>
+      </w:pPr>
+      <w:r>
+        <w:rPr>
+          <w:rFonts w:cs="Arial"/>
+          <w:b/>
+          <w:bCs/>
+          <w:szCs w:val="20"/>
+        </w:rPr>
+        <w:t>September 2017 – May 2018</w:t>
+      </w:r>
+      <w:r>
+        <w:rPr>
+          <w:rFonts w:cs="Arial"/>
+          <w:b/>
+          <w:bCs/>
+          <w:szCs w:val="20"/>
+        </w:rPr>
+        <w:tab/>
+      </w:r>
+      <w:r>
+        <w:rPr>
+          <w:rFonts w:cs="Arial"/>
+          <w:b/>
+          <w:bCs/>
+          <w:szCs w:val="20"/>
+        </w:rPr>
+        <w:t>Crookodile Studios – Lead Programmer</w:t>
+      </w:r>
+    </w:p>
+    <w:p>
+      <w:pPr>
+        <w:widowControl w:val="0"/>
+        <w:autoSpaceDE w:val="0"/>
+        <w:autoSpaceDN w:val="0"/>
+        <w:adjustRightInd w:val="0"/>
+        <w:spacing w:after="0" w:line="240" w:lineRule="auto"/>
+        <w:jc w:val="both"/>
+        <w:rPr>
+          <w:rFonts w:cs="Arial"/>
+          <w:b/>
+          <w:bCs/>
+          <w:sz w:val="20"/>
+          <w:szCs w:val="20"/>
+        </w:rPr>
+      </w:pPr>
+      <w:r>
+        <w:rPr>
+          <w:rFonts w:cs="Arial"/>
+          <w:b/>
+          <w:sz w:val="20"/>
+          <w:szCs w:val="20"/>
+        </w:rPr>
+        <w:tab/>
+      </w:r>
+      <w:r>
+        <w:rPr>
+          <w:rFonts w:cs="Arial"/>
+          <w:i/>
+          <w:sz w:val="20"/>
+          <w:szCs w:val="20"/>
+        </w:rPr>
+        <w:tab/>
+      </w:r>
+      <w:r>
+        <w:rPr>
+          <w:rFonts w:cs="Arial"/>
+          <w:i/>
+          <w:sz w:val="20"/>
+          <w:szCs w:val="20"/>
+        </w:rPr>
+        <w:tab/>
+      </w:r>
+      <w:r>
+        <w:rPr>
+          <w:rFonts w:cs="Arial"/>
+          <w:i/>
+          <w:sz w:val="20"/>
+          <w:szCs w:val="20"/>
+        </w:rPr>
+        <w:tab/>
+      </w:r>
+    </w:p>
+    <w:p>
+      <w:pPr>
+        <w:widowControl w:val="0"/>
+        <w:autoSpaceDE w:val="0"/>
+        <w:autoSpaceDN w:val="0"/>
+        <w:adjustRightInd w:val="0"/>
+        <w:spacing w:after="0" w:line="240" w:lineRule="auto"/>
+        <w:jc w:val="both"/>
+        <w:rPr>
+          <w:rFonts w:cs="Arial"/>
+          <w:i/>
+          <w:szCs w:val="20"/>
+        </w:rPr>
+      </w:pPr>
+      <w:r>
+        <w:rPr>
+          <w:rFonts w:cs="Arial"/>
+          <w:i/>
+          <w:szCs w:val="20"/>
+        </w:rPr>
+        <w:t>Outline</w:t>
+      </w:r>
+    </w:p>
+    <w:p>
+      <w:pPr>
+        <w:widowControl w:val="0"/>
+        <w:autoSpaceDE w:val="0"/>
+        <w:autoSpaceDN w:val="0"/>
+        <w:adjustRightInd w:val="0"/>
+        <w:spacing w:after="0" w:line="240" w:lineRule="auto"/>
+        <w:jc w:val="both"/>
+        <w:rPr>
+          <w:rFonts w:cs="Arial"/>
+          <w:szCs w:val="20"/>
+        </w:rPr>
+      </w:pPr>
+      <w:r>
+        <w:rPr>
+          <w:rFonts w:cs="Arial"/>
+          <w:szCs w:val="20"/>
+        </w:rPr>
+        <w:t>This small team created the indie game the witching hour during their second year at university.</w:t>
+      </w:r>
+    </w:p>
+    <w:p>
+      <w:pPr>
+        <w:widowControl w:val="0"/>
+        <w:autoSpaceDE w:val="0"/>
+        <w:autoSpaceDN w:val="0"/>
+        <w:adjustRightInd w:val="0"/>
+        <w:spacing w:after="0" w:line="240" w:lineRule="auto"/>
+        <w:jc w:val="both"/>
+        <w:rPr>
+          <w:rFonts w:cs="Arial"/>
+          <w:szCs w:val="20"/>
+        </w:rPr>
+      </w:pPr>
+    </w:p>
+    <w:p>
+      <w:pPr>
+        <w:widowControl w:val="0"/>
+        <w:autoSpaceDE w:val="0"/>
+        <w:autoSpaceDN w:val="0"/>
+        <w:adjustRightInd w:val="0"/>
+        <w:spacing w:after="0" w:line="240" w:lineRule="auto"/>
+        <w:jc w:val="both"/>
+        <w:rPr>
+          <w:rFonts w:cs="Arial"/>
+          <w:i/>
+          <w:szCs w:val="20"/>
+        </w:rPr>
+      </w:pPr>
+      <w:r>
+        <w:rPr>
+          <w:rFonts w:cs="Arial"/>
+          <w:i/>
+          <w:szCs w:val="20"/>
+        </w:rPr>
+        <w:t>Key r</w:t>
+      </w:r>
+      <w:r>
+        <w:rPr>
+          <w:rFonts w:cs="Arial"/>
+          <w:i/>
+          <w:szCs w:val="20"/>
+        </w:rPr>
+        <w:t>esponsibilities</w:t>
+      </w:r>
+    </w:p>
+    <w:p>
+      <w:pPr>
+        <w:widowControl w:val="0"/>
+        <w:numPr>
+          <w:ilvl w:val="0"/>
+          <w:numId w:val="1"/>
+        </w:numPr>
+        <w:autoSpaceDE w:val="0"/>
+        <w:autoSpaceDN w:val="0"/>
+        <w:adjustRightInd w:val="0"/>
+        <w:spacing w:after="0" w:line="240" w:lineRule="auto"/>
+        <w:jc w:val="both"/>
+        <w:rPr>
+          <w:rFonts w:cs="Arial"/>
+          <w:szCs w:val="20"/>
+        </w:rPr>
+      </w:pPr>
+      <w:r>
+        <w:rPr>
+          <w:rFonts w:cs="Arial"/>
+          <w:szCs w:val="20"/>
+        </w:rPr>
+        <w:t>Implementing and balancing gameplay mechanics such as abilities.</w:t>
+      </w:r>
+    </w:p>
+    <w:p>
+      <w:pPr>
+        <w:widowControl w:val="0"/>
+        <w:numPr>
+          <w:ilvl w:val="0"/>
+          <w:numId w:val="1"/>
+        </w:numPr>
+        <w:autoSpaceDE w:val="0"/>
+        <w:autoSpaceDN w:val="0"/>
+        <w:adjustRightInd w:val="0"/>
+        <w:spacing w:after="0" w:line="240" w:lineRule="auto"/>
+        <w:jc w:val="both"/>
+        <w:rPr>
+          <w:rFonts w:cs="Arial"/>
+          <w:szCs w:val="20"/>
+        </w:rPr>
+      </w:pPr>
+      <w:r>
+        <w:rPr>
+          <w:rFonts w:cs="Arial"/>
+          <w:szCs w:val="20"/>
+        </w:rPr>
+        <w:t>Assisting designers in implementing puzzle mechanics and other enviromental programming.</w:t>
+      </w:r>
+    </w:p>
+    <w:p>
+      <w:pPr>
+        <w:widowControl w:val="0"/>
+        <w:numPr>
+          <w:ilvl w:val="0"/>
+          <w:numId w:val="1"/>
+        </w:numPr>
+        <w:autoSpaceDE w:val="0"/>
+        <w:autoSpaceDN w:val="0"/>
+        <w:adjustRightInd w:val="0"/>
+        <w:spacing w:after="0" w:line="240" w:lineRule="auto"/>
+        <w:jc w:val="both"/>
+        <w:rPr>
+          <w:rFonts w:cs="Arial"/>
+          <w:szCs w:val="20"/>
+        </w:rPr>
+      </w:pPr>
+      <w:r>
+        <w:rPr>
+          <w:rFonts w:cs="Arial"/>
+          <w:szCs w:val="20"/>
+        </w:rPr>
+        <w:t>Attend daily standup meetings, using agile and scrum to iteratively build on an original prototype game.</w:t>
+      </w:r>
+    </w:p>
+    <w:p>
+      <w:pPr>
+        <w:widowControl w:val="0"/>
+        <w:numPr>
+          <w:ilvl w:val="0"/>
+          <w:numId w:val="1"/>
+        </w:numPr>
+        <w:autoSpaceDE w:val="0"/>
+        <w:autoSpaceDN w:val="0"/>
+        <w:adjustRightInd w:val="0"/>
+        <w:spacing w:after="0" w:line="240" w:lineRule="auto"/>
+        <w:jc w:val="both"/>
+        <w:rPr>
+          <w:rFonts w:cs="Arial"/>
+          <w:szCs w:val="20"/>
+        </w:rPr>
+      </w:pPr>
+      <w:r>
+        <w:rPr>
+          <w:rFonts w:cs="Arial"/>
+          <w:szCs w:val="20"/>
+        </w:rPr>
+        <w:t>Supporting all other team roles in what they are doing as the engine specialist.</w:t>
+      </w:r>
+    </w:p>
+    <w:p>
+      <w:pPr>
+        <w:widowControl w:val="0"/>
+        <w:autoSpaceDE w:val="0"/>
+        <w:autoSpaceDN w:val="0"/>
+        <w:adjustRightInd w:val="0"/>
+        <w:spacing w:after="0" w:line="240" w:lineRule="auto"/>
+        <w:jc w:val="center"/>
+        <w:rPr>
+          <w:rFonts w:cs="Arial"/>
+          <w:b/>
+          <w:szCs w:val="20"/>
+        </w:rPr>
+      </w:pPr>
+    </w:p>
+    <w:p>
+      <w:pPr>
+        <w:widowControl w:val="0"/>
+        <w:autoSpaceDE w:val="0"/>
+        <w:autoSpaceDN w:val="0"/>
+        <w:adjustRightInd w:val="0"/>
+        <w:spacing w:after="0" w:line="240" w:lineRule="auto"/>
+        <w:jc w:val="center"/>
+        <w:rPr>
+          <w:rFonts w:cs="Arial"/>
+          <w:b/>
+          <w:szCs w:val="20"/>
+        </w:rPr>
+      </w:pPr>
+      <w:r>
+        <w:rPr>
+          <w:rFonts w:cs="Arial"/>
+          <w:b/>
+          <w:szCs w:val="20"/>
+        </w:rPr>
+        <w:t>All of these projects and more can be found on my portfolio website johnrock.co.uk</w:t>
+      </w:r>
+    </w:p>
+    <w:p>
+      <w:pPr>
+        <w:widowControl w:val="0"/>
+        <w:autoSpaceDE w:val="0"/>
+        <w:autoSpaceDN w:val="0"/>
+        <w:adjustRightInd w:val="0"/>
+        <w:spacing w:after="0" w:line="240" w:lineRule="auto"/>
+        <w:jc w:val="both"/>
+        <w:rPr>
+          <w:rFonts w:cs="Arial"/>
+          <w:szCs w:val="20"/>
+        </w:rPr>
+      </w:pPr>
+    </w:p>
+    <w:p>
+      <w:pPr>
         <w:widowControl w:val="0"/>
         <w:pBdr>
           <w:bottom w:val="single" w:sz="4" w:space="0" w:color="auto"/>
@@ -1308,8 +1993,24 @@
           <w:rFonts w:cs="Arial"/>
           <w:szCs w:val="20"/>
         </w:rPr>
-        <w:t>Gymnastics, Skateboarding, Basketball, Gaming, Traveling &amp; exploring with my dog, Cooking, Reading, Programming, Computer Hardware, Software Engineering.</w:t>
-      </w:r>
+        <w:t>Gymnastics, Skateboarding, Basketball, Gaming</w:t>
+      </w:r>
+      <w:r>
+        <w:rPr>
+          <w:rFonts w:cs="Arial"/>
+          <w:szCs w:val="20"/>
+        </w:rPr>
+        <w:t xml:space="preserve"> &amp; Game Development</w:t>
+      </w:r>
+      <w:r>
+        <w:rPr>
+          <w:rFonts w:cs="Arial"/>
+          <w:szCs w:val="20"/>
+        </w:rPr>
+        <w:t>, Traveling &amp; exploring with my dog, Cooking, Reading, Programming, Computer Hardware, Software Engineering.</w:t>
+      </w:r>
+      <w:bookmarkStart w:id="0" w:name="_GoBack"/>
+      <w:bookmarkEnd w:id="0"/>
     </w:p>
     <w:sectPr>
       <w:footerReference w:type="default" r:id="rId9"/>
@@ -6869,7 +7570,7 @@
 </file>
 
 <file path=customXml/itemProps1.xml><?xml version="1.0" encoding="utf-8"?>
-<ds:datastoreItem xmlns:ds="http://schemas.openxmlformats.org/officeDocument/2006/customXml" ds:itemID="{D9D02A0B-37B2-4E6D-BAFB-08BCBB908152}">
+<ds:datastoreItem xmlns:ds="http://schemas.openxmlformats.org/officeDocument/2006/customXml" ds:itemID="{15749FB5-1B25-4556-8385-10B5035DEC59}">
   <ds:schemaRefs>
     <ds:schemaRef ds:uri="http://schemas.openxmlformats.org/officeDocument/2006/bibliography"/>
   </ds:schemaRefs>

</xml_diff>